<commit_message>
Ferramenta de Controle de Versão
</commit_message>
<xml_diff>
--- a/Atividade Respondidas/GCS_2018-1_aula6_Controle de versao.docx
+++ b/Atividade Respondidas/GCS_2018-1_aula6_Controle de versao.docx
@@ -822,7 +822,9 @@
               </w:tblBorders>
               <w:tblLayout w:type="fixed"/>
               <w:tblCellMar>
+                <w:top w:w="0" w:type="dxa"/>
                 <w:left w:w="108" w:type="dxa"/>
+                <w:bottom w:w="0" w:type="dxa"/>
                 <w:right w:w="108" w:type="dxa"/>
               </w:tblCellMar>
             </w:tblPr>
@@ -841,6 +843,12 @@
                   <w:insideV w:val="single" w:color="auto" w:sz="4" w:space="0"/>
                 </w:tblBorders>
                 <w:tblLayout w:type="fixed"/>
+                <w:tblCellMar>
+                  <w:top w:w="0" w:type="dxa"/>
+                  <w:left w:w="108" w:type="dxa"/>
+                  <w:bottom w:w="0" w:type="dxa"/>
+                  <w:right w:w="108" w:type="dxa"/>
+                </w:tblCellMar>
               </w:tblPrEx>
               <w:tc>
                 <w:tcPr>
@@ -864,74 +872,6 @@
                       <w:lang w:val="pt-BR" w:eastAsia="pt-BR" w:bidi="pt-BR"/>
                     </w:rPr>
                     <w:t>user-svn-list</w:t>
-                  </w:r>
-                </w:p>
-                <w:p>
-                  <w:pPr>
-                    <w:pStyle w:val="10"/>
-                    <w:rPr>
-                      <w:rFonts w:hint="default" w:hAnsi="Tahoma" w:eastAsia="Tahoma" w:cs="Tahoma" w:asciiTheme="minorAscii"/>
-                      <w:sz w:val="18"/>
-                      <w:szCs w:val="18"/>
-                      <w:lang w:val="pt-BR" w:eastAsia="pt-BR" w:bidi="pt-BR"/>
-                    </w:rPr>
-                  </w:pPr>
-                </w:p>
-              </w:tc>
-              <w:tc>
-                <w:tcPr>
-                  <w:tcW w:w="1184" w:type="dxa"/>
-                </w:tcPr>
-                <w:p>
-                  <w:pPr>
-                    <w:pStyle w:val="10"/>
-                    <w:rPr>
-                      <w:rFonts w:hint="default" w:hAnsi="Tahoma" w:eastAsia="Tahoma" w:cs="Tahoma" w:asciiTheme="minorAscii"/>
-                      <w:sz w:val="18"/>
-                      <w:szCs w:val="18"/>
-                      <w:lang w:val="pt-BR" w:eastAsia="pt-BR" w:bidi="pt-BR"/>
-                    </w:rPr>
-                  </w:pPr>
-                </w:p>
-              </w:tc>
-            </w:tr>
-            <w:tr>
-              <w:tblPrEx>
-                <w:tblBorders>
-                  <w:top w:val="single" w:color="auto" w:sz="4" w:space="0"/>
-                  <w:left w:val="single" w:color="auto" w:sz="4" w:space="0"/>
-                  <w:bottom w:val="single" w:color="auto" w:sz="4" w:space="0"/>
-                  <w:right w:val="single" w:color="auto" w:sz="4" w:space="0"/>
-                  <w:insideH w:val="single" w:color="auto" w:sz="4" w:space="0"/>
-                  <w:insideV w:val="single" w:color="auto" w:sz="4" w:space="0"/>
-                </w:tblBorders>
-                <w:tblLayout w:type="fixed"/>
-              </w:tblPrEx>
-              <w:trPr>
-                <w:trHeight w:val="547" w:hRule="atLeast"/>
-              </w:trPr>
-              <w:tc>
-                <w:tcPr>
-                  <w:tcW w:w="2035" w:type="dxa"/>
-                </w:tcPr>
-                <w:p>
-                  <w:pPr>
-                    <w:pStyle w:val="10"/>
-                    <w:rPr>
-                      <w:rFonts w:hint="default" w:hAnsi="Tahoma" w:eastAsia="Tahoma" w:cs="Tahoma" w:asciiTheme="minorAscii"/>
-                      <w:sz w:val="18"/>
-                      <w:szCs w:val="18"/>
-                      <w:lang w:val="pt-BR" w:eastAsia="pt-BR" w:bidi="pt-BR"/>
-                    </w:rPr>
-                  </w:pPr>
-                  <w:r>
-                    <w:rPr>
-                      <w:rFonts w:hint="default" w:hAnsi="Tahoma" w:eastAsia="Tahoma" w:cs="Tahoma" w:asciiTheme="minorAscii"/>
-                      <w:sz w:val="18"/>
-                      <w:szCs w:val="18"/>
-                      <w:lang w:val="pt-BR" w:eastAsia="pt-BR" w:bidi="pt-BR"/>
-                    </w:rPr>
-                    <w:t>svn checkout</w:t>
                   </w:r>
                 </w:p>
                 <w:p>
@@ -975,12 +915,14 @@
                 </w:tblBorders>
                 <w:tblLayout w:type="fixed"/>
                 <w:tblCellMar>
+                  <w:top w:w="0" w:type="dxa"/>
                   <w:left w:w="108" w:type="dxa"/>
+                  <w:bottom w:w="0" w:type="dxa"/>
                   <w:right w:w="108" w:type="dxa"/>
                 </w:tblCellMar>
               </w:tblPrEx>
               <w:trPr>
-                <w:trHeight w:val="490" w:hRule="exact"/>
+                <w:trHeight w:val="547" w:hRule="atLeast"/>
               </w:trPr>
               <w:tc>
                 <w:tcPr>
@@ -1003,7 +945,7 @@
                       <w:szCs w:val="18"/>
                       <w:lang w:val="pt-BR" w:eastAsia="pt-BR" w:bidi="pt-BR"/>
                     </w:rPr>
-                    <w:t>svn commit -m</w:t>
+                    <w:t>svn checkout</w:t>
                   </w:r>
                 </w:p>
                 <w:p>
@@ -1047,12 +989,14 @@
                 </w:tblBorders>
                 <w:tblLayout w:type="fixed"/>
                 <w:tblCellMar>
+                  <w:top w:w="0" w:type="dxa"/>
                   <w:left w:w="108" w:type="dxa"/>
+                  <w:bottom w:w="0" w:type="dxa"/>
                   <w:right w:w="108" w:type="dxa"/>
                 </w:tblCellMar>
               </w:tblPrEx>
               <w:trPr>
-                <w:trHeight w:val="421" w:hRule="exact"/>
+                <w:trHeight w:val="490" w:hRule="exact"/>
               </w:trPr>
               <w:tc>
                 <w:tcPr>
@@ -1075,7 +1019,7 @@
                       <w:szCs w:val="18"/>
                       <w:lang w:val="pt-BR" w:eastAsia="pt-BR" w:bidi="pt-BR"/>
                     </w:rPr>
-                    <w:t>svn update</w:t>
+                    <w:t>svn commit -m</w:t>
                   </w:r>
                 </w:p>
                 <w:p>
@@ -1119,7 +1063,83 @@
                 </w:tblBorders>
                 <w:tblLayout w:type="fixed"/>
                 <w:tblCellMar>
+                  <w:top w:w="0" w:type="dxa"/>
                   <w:left w:w="108" w:type="dxa"/>
+                  <w:bottom w:w="0" w:type="dxa"/>
+                  <w:right w:w="108" w:type="dxa"/>
+                </w:tblCellMar>
+              </w:tblPrEx>
+              <w:trPr>
+                <w:trHeight w:val="421" w:hRule="exact"/>
+              </w:trPr>
+              <w:tc>
+                <w:tcPr>
+                  <w:tcW w:w="2035" w:type="dxa"/>
+                </w:tcPr>
+                <w:p>
+                  <w:pPr>
+                    <w:pStyle w:val="10"/>
+                    <w:rPr>
+                      <w:rFonts w:hint="default" w:hAnsi="Tahoma" w:eastAsia="Tahoma" w:cs="Tahoma" w:asciiTheme="minorAscii"/>
+                      <w:sz w:val="18"/>
+                      <w:szCs w:val="18"/>
+                      <w:lang w:val="pt-BR" w:eastAsia="pt-BR" w:bidi="pt-BR"/>
+                    </w:rPr>
+                  </w:pPr>
+                  <w:r>
+                    <w:rPr>
+                      <w:rFonts w:hint="default" w:hAnsi="Tahoma" w:eastAsia="Tahoma" w:cs="Tahoma" w:asciiTheme="minorAscii"/>
+                      <w:sz w:val="18"/>
+                      <w:szCs w:val="18"/>
+                      <w:lang w:val="pt-BR" w:eastAsia="pt-BR" w:bidi="pt-BR"/>
+                    </w:rPr>
+                    <w:t>svn update</w:t>
+                  </w:r>
+                </w:p>
+                <w:p>
+                  <w:pPr>
+                    <w:pStyle w:val="10"/>
+                    <w:rPr>
+                      <w:rFonts w:hint="default" w:hAnsi="Tahoma" w:eastAsia="Tahoma" w:cs="Tahoma" w:asciiTheme="minorAscii"/>
+                      <w:sz w:val="18"/>
+                      <w:szCs w:val="18"/>
+                      <w:lang w:val="pt-BR" w:eastAsia="pt-BR" w:bidi="pt-BR"/>
+                    </w:rPr>
+                  </w:pPr>
+                </w:p>
+              </w:tc>
+              <w:tc>
+                <w:tcPr>
+                  <w:tcW w:w="1184" w:type="dxa"/>
+                </w:tcPr>
+                <w:p>
+                  <w:pPr>
+                    <w:pStyle w:val="10"/>
+                    <w:rPr>
+                      <w:rFonts w:hint="default" w:hAnsi="Tahoma" w:eastAsia="Tahoma" w:cs="Tahoma" w:asciiTheme="minorAscii"/>
+                      <w:sz w:val="18"/>
+                      <w:szCs w:val="18"/>
+                      <w:lang w:val="pt-BR" w:eastAsia="pt-BR" w:bidi="pt-BR"/>
+                    </w:rPr>
+                  </w:pPr>
+                </w:p>
+              </w:tc>
+            </w:tr>
+            <w:tr>
+              <w:tblPrEx>
+                <w:tblBorders>
+                  <w:top w:val="single" w:color="auto" w:sz="4" w:space="0"/>
+                  <w:left w:val="single" w:color="auto" w:sz="4" w:space="0"/>
+                  <w:bottom w:val="single" w:color="auto" w:sz="4" w:space="0"/>
+                  <w:right w:val="single" w:color="auto" w:sz="4" w:space="0"/>
+                  <w:insideH w:val="single" w:color="auto" w:sz="4" w:space="0"/>
+                  <w:insideV w:val="single" w:color="auto" w:sz="4" w:space="0"/>
+                </w:tblBorders>
+                <w:tblLayout w:type="fixed"/>
+                <w:tblCellMar>
+                  <w:top w:w="0" w:type="dxa"/>
+                  <w:left w:w="108" w:type="dxa"/>
+                  <w:bottom w:w="0" w:type="dxa"/>
                   <w:right w:w="108" w:type="dxa"/>
                 </w:tblCellMar>
               </w:tblPrEx>
@@ -1200,7 +1220,9 @@
               </w:tblBorders>
               <w:tblLayout w:type="fixed"/>
               <w:tblCellMar>
+                <w:top w:w="0" w:type="dxa"/>
                 <w:left w:w="108" w:type="dxa"/>
+                <w:bottom w:w="0" w:type="dxa"/>
                 <w:right w:w="108" w:type="dxa"/>
               </w:tblCellMar>
             </w:tblPr>
@@ -1218,6 +1240,12 @@
                   <w:insideV w:val="single" w:color="auto" w:sz="4" w:space="0"/>
                 </w:tblBorders>
                 <w:tblLayout w:type="fixed"/>
+                <w:tblCellMar>
+                  <w:top w:w="0" w:type="dxa"/>
+                  <w:left w:w="108" w:type="dxa"/>
+                  <w:bottom w:w="0" w:type="dxa"/>
+                  <w:right w:w="108" w:type="dxa"/>
+                </w:tblCellMar>
               </w:tblPrEx>
               <w:tc>
                 <w:tcPr>
@@ -1257,7 +1285,9 @@
                 </w:tblBorders>
                 <w:tblLayout w:type="fixed"/>
                 <w:tblCellMar>
+                  <w:top w:w="0" w:type="dxa"/>
                   <w:left w:w="108" w:type="dxa"/>
+                  <w:bottom w:w="0" w:type="dxa"/>
                   <w:right w:w="108" w:type="dxa"/>
                 </w:tblCellMar>
               </w:tblPrEx>
@@ -1311,7 +1341,9 @@
                 </w:tblBorders>
                 <w:tblLayout w:type="fixed"/>
                 <w:tblCellMar>
+                  <w:top w:w="0" w:type="dxa"/>
                   <w:left w:w="108" w:type="dxa"/>
+                  <w:bottom w:w="0" w:type="dxa"/>
                   <w:right w:w="108" w:type="dxa"/>
                 </w:tblCellMar>
               </w:tblPrEx>
@@ -1356,7 +1388,9 @@
                 </w:tblBorders>
                 <w:tblLayout w:type="fixed"/>
                 <w:tblCellMar>
+                  <w:top w:w="0" w:type="dxa"/>
                   <w:left w:w="108" w:type="dxa"/>
+                  <w:bottom w:w="0" w:type="dxa"/>
                   <w:right w:w="108" w:type="dxa"/>
                 </w:tblCellMar>
               </w:tblPrEx>
@@ -1401,7 +1435,9 @@
                 </w:tblBorders>
                 <w:tblLayout w:type="fixed"/>
                 <w:tblCellMar>
+                  <w:top w:w="0" w:type="dxa"/>
                   <w:left w:w="108" w:type="dxa"/>
+                  <w:bottom w:w="0" w:type="dxa"/>
                   <w:right w:w="108" w:type="dxa"/>
                 </w:tblCellMar>
               </w:tblPrEx>
@@ -1607,7 +1643,7 @@
                 <w:szCs w:val="18"/>
                 <w:lang w:val="pt-BR" w:eastAsia="pt-BR" w:bidi="pt-BR"/>
               </w:rPr>
-              <w:t>TortoiseGit</w:t>
+              <w:t>Tortoise</w:t>
             </w:r>
             <w:r>
               <w:rPr>
@@ -1618,6 +1654,17 @@
               </w:rPr>
               <w:fldChar w:fldCharType="end"/>
             </w:r>
+            <w:r>
+              <w:rPr>
+                <w:rFonts w:hint="default" w:cs="Tahoma" w:asciiTheme="minorAscii"/>
+                <w:sz w:val="18"/>
+                <w:szCs w:val="18"/>
+                <w:lang w:val="en-US" w:eastAsia="pt-BR" w:bidi="pt-BR"/>
+              </w:rPr>
+              <w:t>SVN</w:t>
+            </w:r>
+            <w:bookmarkStart w:id="0" w:name="_GoBack"/>
+            <w:bookmarkEnd w:id="0"/>
           </w:p>
           <w:p>
             <w:pPr>
@@ -1645,7 +1692,7 @@
                 <w:szCs w:val="18"/>
                 <w:lang w:val="pt-BR" w:eastAsia="pt-BR" w:bidi="pt-BR"/>
               </w:rPr>
-              <w:instrText xml:space="preserve"> HYPERLINK "https://gitextensions.github.io/" </w:instrText>
+              <w:instrText xml:space="preserve"> HYPERLINK "https://www.git-tower.com/" </w:instrText>
             </w:r>
             <w:r>
               <w:rPr>
@@ -1663,231 +1710,7 @@
                 <w:szCs w:val="18"/>
                 <w:lang w:val="pt-BR" w:eastAsia="pt-BR" w:bidi="pt-BR"/>
               </w:rPr>
-              <w:t>Git Extensions</w:t>
-            </w:r>
-            <w:r>
-              <w:rPr>
-                <w:rFonts w:hint="default" w:hAnsi="Tahoma" w:eastAsia="Tahoma" w:cs="Tahoma" w:asciiTheme="minorAscii"/>
-                <w:sz w:val="18"/>
-                <w:szCs w:val="18"/>
-                <w:lang w:val="pt-BR" w:eastAsia="pt-BR" w:bidi="pt-BR"/>
-              </w:rPr>
-              <w:fldChar w:fldCharType="end"/>
-            </w:r>
-          </w:p>
-          <w:p>
-            <w:pPr>
-              <w:pStyle w:val="10"/>
-              <w:rPr>
-                <w:rFonts w:hint="default" w:hAnsi="Tahoma" w:eastAsia="Tahoma" w:cs="Tahoma" w:asciiTheme="minorAscii"/>
-                <w:sz w:val="18"/>
-                <w:szCs w:val="18"/>
-                <w:lang w:val="pt-BR" w:eastAsia="pt-BR" w:bidi="pt-BR"/>
-              </w:rPr>
-            </w:pPr>
-            <w:r>
-              <w:rPr>
-                <w:rFonts w:hint="default" w:hAnsi="Tahoma" w:eastAsia="Tahoma" w:cs="Tahoma" w:asciiTheme="minorAscii"/>
-                <w:sz w:val="18"/>
-                <w:szCs w:val="18"/>
-                <w:lang w:val="pt-BR" w:eastAsia="pt-BR" w:bidi="pt-BR"/>
-              </w:rPr>
-              <w:fldChar w:fldCharType="begin"/>
-            </w:r>
-            <w:r>
-              <w:rPr>
-                <w:rFonts w:hint="default" w:hAnsi="Tahoma" w:eastAsia="Tahoma" w:cs="Tahoma" w:asciiTheme="minorAscii"/>
-                <w:sz w:val="18"/>
-                <w:szCs w:val="18"/>
-                <w:lang w:val="pt-BR" w:eastAsia="pt-BR" w:bidi="pt-BR"/>
-              </w:rPr>
-              <w:instrText xml:space="preserve"> HYPERLINK "https://www.gitkraken.com/" </w:instrText>
-            </w:r>
-            <w:r>
-              <w:rPr>
-                <w:rFonts w:hint="default" w:hAnsi="Tahoma" w:eastAsia="Tahoma" w:cs="Tahoma" w:asciiTheme="minorAscii"/>
-                <w:sz w:val="18"/>
-                <w:szCs w:val="18"/>
-                <w:lang w:val="pt-BR" w:eastAsia="pt-BR" w:bidi="pt-BR"/>
-              </w:rPr>
-              <w:fldChar w:fldCharType="separate"/>
-            </w:r>
-            <w:r>
-              <w:rPr>
-                <w:rFonts w:hint="default" w:hAnsi="Tahoma" w:eastAsia="Tahoma" w:cs="Tahoma" w:asciiTheme="minorAscii"/>
-                <w:sz w:val="18"/>
-                <w:szCs w:val="18"/>
-                <w:lang w:val="pt-BR" w:eastAsia="pt-BR" w:bidi="pt-BR"/>
-              </w:rPr>
-              <w:t>GitKraken</w:t>
-            </w:r>
-            <w:r>
-              <w:rPr>
-                <w:rFonts w:hint="default" w:hAnsi="Tahoma" w:eastAsia="Tahoma" w:cs="Tahoma" w:asciiTheme="minorAscii"/>
-                <w:sz w:val="18"/>
-                <w:szCs w:val="18"/>
-                <w:lang w:val="pt-BR" w:eastAsia="pt-BR" w:bidi="pt-BR"/>
-              </w:rPr>
-              <w:fldChar w:fldCharType="end"/>
-            </w:r>
-          </w:p>
-          <w:p>
-            <w:pPr>
-              <w:pStyle w:val="10"/>
-              <w:rPr>
-                <w:rFonts w:hint="default" w:hAnsi="Tahoma" w:eastAsia="Tahoma" w:cs="Tahoma" w:asciiTheme="minorAscii"/>
-                <w:sz w:val="18"/>
-                <w:szCs w:val="18"/>
-                <w:lang w:val="pt-BR" w:eastAsia="pt-BR" w:bidi="pt-BR"/>
-              </w:rPr>
-            </w:pPr>
-            <w:r>
-              <w:rPr>
-                <w:rFonts w:hint="default" w:hAnsi="Tahoma" w:eastAsia="Tahoma" w:cs="Tahoma" w:asciiTheme="minorAscii"/>
-                <w:sz w:val="18"/>
-                <w:szCs w:val="18"/>
-                <w:lang w:val="pt-BR" w:eastAsia="pt-BR" w:bidi="pt-BR"/>
-              </w:rPr>
-              <w:fldChar w:fldCharType="begin"/>
-            </w:r>
-            <w:r>
-              <w:rPr>
-                <w:rFonts w:hint="default" w:hAnsi="Tahoma" w:eastAsia="Tahoma" w:cs="Tahoma" w:asciiTheme="minorAscii"/>
-                <w:sz w:val="18"/>
-                <w:szCs w:val="18"/>
-                <w:lang w:val="pt-BR" w:eastAsia="pt-BR" w:bidi="pt-BR"/>
-              </w:rPr>
-              <w:instrText xml:space="preserve"> HYPERLINK "https://www.syntevo.com/smartgit/" </w:instrText>
-            </w:r>
-            <w:r>
-              <w:rPr>
-                <w:rFonts w:hint="default" w:hAnsi="Tahoma" w:eastAsia="Tahoma" w:cs="Tahoma" w:asciiTheme="minorAscii"/>
-                <w:sz w:val="18"/>
-                <w:szCs w:val="18"/>
-                <w:lang w:val="pt-BR" w:eastAsia="pt-BR" w:bidi="pt-BR"/>
-              </w:rPr>
-              <w:fldChar w:fldCharType="separate"/>
-            </w:r>
-            <w:r>
-              <w:rPr>
-                <w:rFonts w:hint="default" w:hAnsi="Tahoma" w:eastAsia="Tahoma" w:cs="Tahoma" w:asciiTheme="minorAscii"/>
-                <w:sz w:val="18"/>
-                <w:szCs w:val="18"/>
-                <w:lang w:val="pt-BR" w:eastAsia="pt-BR" w:bidi="pt-BR"/>
-              </w:rPr>
-              <w:t>SmartGit</w:t>
-            </w:r>
-            <w:r>
-              <w:rPr>
-                <w:rFonts w:hint="default" w:hAnsi="Tahoma" w:eastAsia="Tahoma" w:cs="Tahoma" w:asciiTheme="minorAscii"/>
-                <w:sz w:val="18"/>
-                <w:szCs w:val="18"/>
-                <w:lang w:val="pt-BR" w:eastAsia="pt-BR" w:bidi="pt-BR"/>
-              </w:rPr>
-              <w:fldChar w:fldCharType="end"/>
-            </w:r>
-          </w:p>
-          <w:p>
-            <w:pPr>
-              <w:pStyle w:val="10"/>
-              <w:rPr>
-                <w:rFonts w:hint="default" w:hAnsi="Tahoma" w:eastAsia="Tahoma" w:cs="Tahoma" w:asciiTheme="minorAscii"/>
-                <w:sz w:val="18"/>
-                <w:szCs w:val="18"/>
-                <w:lang w:val="pt-BR" w:eastAsia="pt-BR" w:bidi="pt-BR"/>
-              </w:rPr>
-            </w:pPr>
-            <w:r>
-              <w:rPr>
-                <w:rFonts w:hint="default" w:hAnsi="Tahoma" w:eastAsia="Tahoma" w:cs="Tahoma" w:asciiTheme="minorAscii"/>
-                <w:sz w:val="18"/>
-                <w:szCs w:val="18"/>
-                <w:lang w:val="pt-BR" w:eastAsia="pt-BR" w:bidi="pt-BR"/>
-              </w:rPr>
-              <w:fldChar w:fldCharType="begin"/>
-            </w:r>
-            <w:r>
-              <w:rPr>
-                <w:rFonts w:hint="default" w:hAnsi="Tahoma" w:eastAsia="Tahoma" w:cs="Tahoma" w:asciiTheme="minorAscii"/>
-                <w:sz w:val="18"/>
-                <w:szCs w:val="18"/>
-                <w:lang w:val="pt-BR" w:eastAsia="pt-BR" w:bidi="pt-BR"/>
-              </w:rPr>
-              <w:instrText xml:space="preserve"> HYPERLINK "https://www.git-tower.com/" </w:instrText>
-            </w:r>
-            <w:r>
-              <w:rPr>
-                <w:rFonts w:hint="default" w:hAnsi="Tahoma" w:eastAsia="Tahoma" w:cs="Tahoma" w:asciiTheme="minorAscii"/>
-                <w:sz w:val="18"/>
-                <w:szCs w:val="18"/>
-                <w:lang w:val="pt-BR" w:eastAsia="pt-BR" w:bidi="pt-BR"/>
-              </w:rPr>
-              <w:fldChar w:fldCharType="separate"/>
-            </w:r>
-            <w:r>
-              <w:rPr>
-                <w:rFonts w:hint="default" w:hAnsi="Tahoma" w:eastAsia="Tahoma" w:cs="Tahoma" w:asciiTheme="minorAscii"/>
-                <w:sz w:val="18"/>
-                <w:szCs w:val="18"/>
-                <w:lang w:val="pt-BR" w:eastAsia="pt-BR" w:bidi="pt-BR"/>
-              </w:rPr>
               <w:t>Tower</w:t>
-            </w:r>
-            <w:r>
-              <w:rPr>
-                <w:rFonts w:hint="default" w:hAnsi="Tahoma" w:eastAsia="Tahoma" w:cs="Tahoma" w:asciiTheme="minorAscii"/>
-                <w:sz w:val="18"/>
-                <w:szCs w:val="18"/>
-                <w:lang w:val="pt-BR" w:eastAsia="pt-BR" w:bidi="pt-BR"/>
-              </w:rPr>
-              <w:fldChar w:fldCharType="end"/>
-            </w:r>
-          </w:p>
-          <w:p>
-            <w:pPr>
-              <w:pStyle w:val="10"/>
-              <w:rPr>
-                <w:rFonts w:hint="default" w:hAnsi="Tahoma" w:eastAsia="Tahoma" w:cs="Tahoma" w:asciiTheme="minorAscii"/>
-                <w:sz w:val="18"/>
-                <w:szCs w:val="18"/>
-                <w:lang w:val="pt-BR" w:eastAsia="pt-BR" w:bidi="pt-BR"/>
-              </w:rPr>
-            </w:pPr>
-            <w:r>
-              <w:rPr>
-                <w:rFonts w:hint="default" w:hAnsi="Tahoma" w:eastAsia="Tahoma" w:cs="Tahoma" w:asciiTheme="minorAscii"/>
-                <w:sz w:val="18"/>
-                <w:szCs w:val="18"/>
-                <w:lang w:val="pt-BR" w:eastAsia="pt-BR" w:bidi="pt-BR"/>
-              </w:rPr>
-              <w:fldChar w:fldCharType="begin"/>
-            </w:r>
-            <w:r>
-              <w:rPr>
-                <w:rFonts w:hint="default" w:hAnsi="Tahoma" w:eastAsia="Tahoma" w:cs="Tahoma" w:asciiTheme="minorAscii"/>
-                <w:sz w:val="18"/>
-                <w:szCs w:val="18"/>
-                <w:lang w:val="pt-BR" w:eastAsia="pt-BR" w:bidi="pt-BR"/>
-              </w:rPr>
-              <w:instrText xml:space="preserve"> HYPERLINK "http://gitup.co/" </w:instrText>
-            </w:r>
-            <w:r>
-              <w:rPr>
-                <w:rFonts w:hint="default" w:hAnsi="Tahoma" w:eastAsia="Tahoma" w:cs="Tahoma" w:asciiTheme="minorAscii"/>
-                <w:sz w:val="18"/>
-                <w:szCs w:val="18"/>
-                <w:lang w:val="pt-BR" w:eastAsia="pt-BR" w:bidi="pt-BR"/>
-              </w:rPr>
-              <w:fldChar w:fldCharType="separate"/>
-            </w:r>
-            <w:r>
-              <w:rPr>
-                <w:rFonts w:hint="default" w:hAnsi="Tahoma" w:eastAsia="Tahoma" w:cs="Tahoma" w:asciiTheme="minorAscii"/>
-                <w:sz w:val="18"/>
-                <w:szCs w:val="18"/>
-                <w:lang w:val="pt-BR" w:eastAsia="pt-BR" w:bidi="pt-BR"/>
-              </w:rPr>
-              <w:t>GitUp</w:t>
             </w:r>
             <w:r>
               <w:rPr>
@@ -2079,7 +1902,9 @@
               </w:tblBorders>
               <w:tblLayout w:type="fixed"/>
               <w:tblCellMar>
+                <w:top w:w="0" w:type="dxa"/>
                 <w:left w:w="108" w:type="dxa"/>
+                <w:bottom w:w="0" w:type="dxa"/>
                 <w:right w:w="108" w:type="dxa"/>
               </w:tblCellMar>
             </w:tblPr>
@@ -2097,6 +1922,12 @@
                   <w:insideV w:val="single" w:color="auto" w:sz="4" w:space="0"/>
                 </w:tblBorders>
                 <w:tblLayout w:type="fixed"/>
+                <w:tblCellMar>
+                  <w:top w:w="0" w:type="dxa"/>
+                  <w:left w:w="108" w:type="dxa"/>
+                  <w:bottom w:w="0" w:type="dxa"/>
+                  <w:right w:w="108" w:type="dxa"/>
+                </w:tblCellMar>
               </w:tblPrEx>
               <w:tc>
                 <w:tcPr>
@@ -2138,7 +1969,9 @@
                 </w:tblBorders>
                 <w:tblLayout w:type="fixed"/>
                 <w:tblCellMar>
+                  <w:top w:w="0" w:type="dxa"/>
                   <w:left w:w="108" w:type="dxa"/>
+                  <w:bottom w:w="0" w:type="dxa"/>
                   <w:right w:w="108" w:type="dxa"/>
                 </w:tblCellMar>
               </w:tblPrEx>
@@ -2182,7 +2015,9 @@
                 </w:tblBorders>
                 <w:tblLayout w:type="fixed"/>
                 <w:tblCellMar>
+                  <w:top w:w="0" w:type="dxa"/>
                   <w:left w:w="108" w:type="dxa"/>
+                  <w:bottom w:w="0" w:type="dxa"/>
                   <w:right w:w="108" w:type="dxa"/>
                 </w:tblCellMar>
               </w:tblPrEx>
@@ -2229,7 +2064,9 @@
                 </w:tblBorders>
                 <w:tblLayout w:type="fixed"/>
                 <w:tblCellMar>
+                  <w:top w:w="0" w:type="dxa"/>
                   <w:left w:w="108" w:type="dxa"/>
+                  <w:bottom w:w="0" w:type="dxa"/>
                   <w:right w:w="108" w:type="dxa"/>
                 </w:tblCellMar>
               </w:tblPrEx>
@@ -2276,7 +2113,9 @@
                 </w:tblBorders>
                 <w:tblLayout w:type="fixed"/>
                 <w:tblCellMar>
+                  <w:top w:w="0" w:type="dxa"/>
                   <w:left w:w="108" w:type="dxa"/>
+                  <w:bottom w:w="0" w:type="dxa"/>
                   <w:right w:w="108" w:type="dxa"/>
                 </w:tblCellMar>
               </w:tblPrEx>
@@ -3177,8 +3016,6 @@
         </w:rPr>
         <w:t>Sequência ao Mapa Mental produzido</w:t>
       </w:r>
-      <w:bookmarkStart w:id="0" w:name="_GoBack"/>
-      <w:bookmarkEnd w:id="0"/>
     </w:p>
     <w:p>
       <w:pPr>
@@ -3707,7 +3544,7 @@
     <w:lsdException w:qFormat="1" w:unhideWhenUsed="0" w:uiPriority="0" w:semiHidden="0" w:name="heading 1"/>
     <w:lsdException w:qFormat="1" w:uiPriority="0" w:name="heading 2"/>
     <w:lsdException w:qFormat="1" w:uiPriority="0" w:name="heading 3"/>
-    <w:lsdException w:qFormat="1" w:uiPriority="0" w:name="heading 4"/>
+    <w:lsdException w:qFormat="1" w:uiPriority="0" w:semiHidden="0" w:name="heading 4"/>
     <w:lsdException w:qFormat="1" w:uiPriority="0" w:name="heading 5"/>
     <w:lsdException w:qFormat="1" w:uiPriority="0" w:name="heading 6"/>
     <w:lsdException w:qFormat="1" w:uiPriority="0" w:name="heading 7"/>
@@ -3768,7 +3605,7 @@
     <w:lsdException w:qFormat="1" w:unhideWhenUsed="0" w:uiPriority="0" w:semiHidden="0" w:name="Title"/>
     <w:lsdException w:unhideWhenUsed="0" w:uiPriority="0" w:semiHidden="0" w:name="Closing"/>
     <w:lsdException w:unhideWhenUsed="0" w:uiPriority="0" w:semiHidden="0" w:name="Signature"/>
-    <w:lsdException w:uiPriority="1" w:name="Default Paragraph Font"/>
+    <w:lsdException w:uiPriority="1" w:semiHidden="0" w:name="Default Paragraph Font"/>
     <w:lsdException w:qFormat="1" w:unhideWhenUsed="0" w:uiPriority="1" w:semiHidden="0" w:name="Body Text"/>
     <w:lsdException w:unhideWhenUsed="0" w:uiPriority="0" w:semiHidden="0" w:name="Body Text Indent"/>
     <w:lsdException w:unhideWhenUsed="0" w:uiPriority="0" w:semiHidden="0" w:name="List Continue"/>

</xml_diff>